<commit_message>
Fix headers and abstract
</commit_message>
<xml_diff>
--- a/templates/rmd-minion-reference.docx
+++ b/templates/rmd-minion-reference.docx
@@ -9,79 +9,79 @@
       <w:r>
         <w:t xml:space="preserve"> Title </w:t>
       </w:r>
-      <w:bookmarkStart w:id="0" w:name="_GoBack"/>
+    </w:p>
+    <w:p>
+      <w:pPr>
+        <w:pStyle w:val="Subtitle"/>
+      </w:pPr>
+      <w:r>
+        <w:t xml:space="preserve"> Subtitle </w:t>
+      </w:r>
+    </w:p>
+    <w:p>
+      <w:pPr>
+        <w:pStyle w:val="Author"/>
+      </w:pPr>
+      <w:r>
+        <w:t xml:space="preserve"> Author </w:t>
+      </w:r>
+    </w:p>
+    <w:p>
+      <w:pPr>
+        <w:pStyle w:val="Date"/>
+      </w:pPr>
+      <w:r>
+        <w:t xml:space="preserve"> Date </w:t>
+      </w:r>
+    </w:p>
+    <w:p>
+      <w:pPr>
+        <w:pStyle w:val="Abstract"/>
+      </w:pPr>
+      <w:r>
+        <w:t xml:space="preserve"> Abstract </w:t>
+      </w:r>
+    </w:p>
+    <w:p>
+      <w:pPr>
+        <w:pStyle w:val="Heading1"/>
+      </w:pPr>
+      <w:bookmarkStart w:id="0" w:name="heading-1"/>
+      <w:r>
+        <w:t>h</w:t>
+      </w:r>
+      <w:r>
+        <w:t xml:space="preserve">eading 1 </w:t>
+      </w:r>
       <w:bookmarkEnd w:id="0"/>
     </w:p>
     <w:p>
       <w:pPr>
-        <w:pStyle w:val="Subtitle"/>
-      </w:pPr>
-      <w:r>
-        <w:t xml:space="preserve"> Subtitle </w:t>
-      </w:r>
-    </w:p>
-    <w:p>
-      <w:pPr>
-        <w:pStyle w:val="Author"/>
-      </w:pPr>
-      <w:r>
-        <w:t xml:space="preserve"> Author </w:t>
-      </w:r>
-    </w:p>
-    <w:p>
-      <w:pPr>
-        <w:pStyle w:val="Date"/>
-      </w:pPr>
-      <w:r>
-        <w:t xml:space="preserve"> Date </w:t>
-      </w:r>
-    </w:p>
-    <w:p>
-      <w:pPr>
-        <w:pStyle w:val="Abstract"/>
-      </w:pPr>
-      <w:r>
-        <w:t xml:space="preserve"> Abstract </w:t>
-      </w:r>
-    </w:p>
-    <w:p>
-      <w:pPr>
-        <w:pStyle w:val="Heading1"/>
-      </w:pPr>
-      <w:bookmarkStart w:id="1" w:name="heading-1"/>
-      <w:r>
-        <w:t>h</w:t>
-      </w:r>
-      <w:r>
-        <w:t xml:space="preserve">eading 1 </w:t>
+        <w:pStyle w:val="Heading2"/>
+      </w:pPr>
+      <w:bookmarkStart w:id="1" w:name="heading-2"/>
+      <w:r>
+        <w:t xml:space="preserve"> Heading 2 </w:t>
       </w:r>
       <w:bookmarkEnd w:id="1"/>
     </w:p>
     <w:p>
       <w:pPr>
-        <w:pStyle w:val="Heading2"/>
-      </w:pPr>
-      <w:bookmarkStart w:id="2" w:name="heading-2"/>
-      <w:r>
-        <w:t xml:space="preserve"> Heading 2 </w:t>
+        <w:pStyle w:val="Heading3"/>
+      </w:pPr>
+      <w:bookmarkStart w:id="2" w:name="heading-3"/>
+      <w:r>
+        <w:t xml:space="preserve"> </w:t>
+      </w:r>
+      <w:r>
+        <w:t>H</w:t>
+      </w:r>
+      <w:bookmarkStart w:id="3" w:name="_GoBack"/>
+      <w:bookmarkEnd w:id="3"/>
+      <w:r>
+        <w:t xml:space="preserve">eading 3 </w:t>
       </w:r>
       <w:bookmarkEnd w:id="2"/>
-    </w:p>
-    <w:p>
-      <w:pPr>
-        <w:pStyle w:val="Heading3"/>
-      </w:pPr>
-      <w:bookmarkStart w:id="3" w:name="heading-3"/>
-      <w:r>
-        <w:t xml:space="preserve"> </w:t>
-      </w:r>
-      <w:r>
-        <w:t>H</w:t>
-      </w:r>
-      <w:r>
-        <w:t xml:space="preserve">eading 3 </w:t>
-      </w:r>
-      <w:bookmarkEnd w:id="3"/>
     </w:p>
     <w:p>
       <w:pPr>
@@ -1178,13 +1178,14 @@
     <w:uiPriority w:val="9"/>
     <w:unhideWhenUsed/>
     <w:qFormat/>
-    <w:rsid w:val="00CA4387"/>
+    <w:rsid w:val="00A43160"/>
     <w:pPr>
       <w:spacing w:before="200"/>
       <w:outlineLvl w:val="1"/>
     </w:pPr>
     <w:rPr>
       <w:i/>
+      <w:smallCaps w:val="0"/>
       <w:sz w:val="24"/>
       <w:szCs w:val="24"/>
     </w:rPr>
@@ -1204,7 +1205,7 @@
       <w:b/>
       <w:bCs w:val="0"/>
       <w:i w:val="0"/>
-      <w:smallCaps w:val="0"/>
+      <w:smallCaps/>
       <w:sz w:val="22"/>
       <w:szCs w:val="22"/>
     </w:rPr>
@@ -1445,15 +1446,15 @@
     <w:basedOn w:val="Normal"/>
     <w:next w:val="BodyText"/>
     <w:qFormat/>
-    <w:rsid w:val="00EB2974"/>
+    <w:rsid w:val="00A43160"/>
     <w:pPr>
       <w:keepNext/>
       <w:keepLines/>
       <w:spacing w:before="300" w:after="300"/>
     </w:pPr>
     <w:rPr>
-      <w:rFonts w:ascii="Minion Pro Semibold Display" w:hAnsi="Minion Pro Semibold Display"/>
-      <w:b/>
+      <w:rFonts w:ascii="Minion Pro Medium Cond" w:hAnsi="Minion Pro Medium Cond" w:cs="Times New Roman (Body CS)"/>
+      <w:i/>
       <w:sz w:val="20"/>
       <w:szCs w:val="20"/>
     </w:rPr>

</xml_diff>

<commit_message>
Update hanging indents to reflect recent pandoc changes
</commit_message>
<xml_diff>
--- a/templates/rmd-minion-reference.docx
+++ b/templates/rmd-minion-reference.docx
@@ -1,6 +1,6 @@
 
 <file path=word/document.xml><?xml version="1.0" encoding="utf-8"?>
-<w:document xmlns:wpc="http://schemas.microsoft.com/office/word/2010/wordprocessingCanvas" xmlns:cx="http://schemas.microsoft.com/office/drawing/2014/chartex" xmlns:cx1="http://schemas.microsoft.com/office/drawing/2015/9/8/chartex" xmlns:cx2="http://schemas.microsoft.com/office/drawing/2015/10/21/chartex" xmlns:cx3="http://schemas.microsoft.com/office/drawing/2016/5/9/chartex" xmlns:cx4="http://schemas.microsoft.com/office/drawing/2016/5/10/chartex" xmlns:cx5="http://schemas.microsoft.com/office/drawing/2016/5/11/chartex" xmlns:cx6="http://schemas.microsoft.com/office/drawing/2016/5/12/chartex" xmlns:cx7="http://schemas.microsoft.com/office/drawing/2016/5/13/chartex" xmlns:cx8="http://schemas.microsoft.com/office/drawing/2016/5/14/chartex" xmlns:mc="http://schemas.openxmlformats.org/markup-compatibility/2006" xmlns:aink="http://schemas.microsoft.com/office/drawing/2016/ink" xmlns:am3d="http://schemas.microsoft.com/office/drawing/2017/model3d" xmlns:o="urn:schemas-microsoft-com:office:office" xmlns:oel="http://schemas.microsoft.com/office/2019/extlst" xmlns:r="http://schemas.openxmlformats.org/officeDocument/2006/relationships" xmlns:m="http://schemas.openxmlformats.org/officeDocument/2006/math" xmlns:v="urn:schemas-microsoft-com:vml" xmlns:wp14="http://schemas.microsoft.com/office/word/2010/wordprocessingDrawing" xmlns:wp="http://schemas.openxmlformats.org/drawingml/2006/wordprocessingDrawing" xmlns:w10="urn:schemas-microsoft-com:office:word" xmlns:w="http://schemas.openxmlformats.org/wordprocessingml/2006/main" xmlns:w14="http://schemas.microsoft.com/office/word/2010/wordml" xmlns:w15="http://schemas.microsoft.com/office/word/2012/wordml" xmlns:w16cex="http://schemas.microsoft.com/office/word/2018/wordml/cex" xmlns:w16cid="http://schemas.microsoft.com/office/word/2016/wordml/cid" xmlns:w16="http://schemas.microsoft.com/office/word/2018/wordml" xmlns:w16sdtdh="http://schemas.microsoft.com/office/word/2020/wordml/sdtdatahash" xmlns:w16se="http://schemas.microsoft.com/office/word/2015/wordml/symex" xmlns:wpg="http://schemas.microsoft.com/office/word/2010/wordprocessingGroup" xmlns:wpi="http://schemas.microsoft.com/office/word/2010/wordprocessingInk" xmlns:wne="http://schemas.microsoft.com/office/word/2006/wordml" xmlns:wps="http://schemas.microsoft.com/office/word/2010/wordprocessingShape" mc:Ignorable="w14 w15 w16se w16cid w16 w16cex w16sdtdh wp14">
+<w:document xmlns:wpc="http://schemas.microsoft.com/office/word/2010/wordprocessingCanvas" xmlns:cx="http://schemas.microsoft.com/office/drawing/2014/chartex" xmlns:cx1="http://schemas.microsoft.com/office/drawing/2015/9/8/chartex" xmlns:cx2="http://schemas.microsoft.com/office/drawing/2015/10/21/chartex" xmlns:cx3="http://schemas.microsoft.com/office/drawing/2016/5/9/chartex" xmlns:cx4="http://schemas.microsoft.com/office/drawing/2016/5/10/chartex" xmlns:cx5="http://schemas.microsoft.com/office/drawing/2016/5/11/chartex" xmlns:cx6="http://schemas.microsoft.com/office/drawing/2016/5/12/chartex" xmlns:cx7="http://schemas.microsoft.com/office/drawing/2016/5/13/chartex" xmlns:cx8="http://schemas.microsoft.com/office/drawing/2016/5/14/chartex" xmlns:mc="http://schemas.openxmlformats.org/markup-compatibility/2006" xmlns:aink="http://schemas.microsoft.com/office/drawing/2016/ink" xmlns:am3d="http://schemas.microsoft.com/office/drawing/2017/model3d" xmlns:o="urn:schemas-microsoft-com:office:office" xmlns:oel="http://schemas.microsoft.com/office/2019/extlst" xmlns:r="http://schemas.openxmlformats.org/officeDocument/2006/relationships" xmlns:m="http://schemas.openxmlformats.org/officeDocument/2006/math" xmlns:v="urn:schemas-microsoft-com:vml" xmlns:wp14="http://schemas.microsoft.com/office/word/2010/wordprocessingDrawing" xmlns:wp="http://schemas.openxmlformats.org/drawingml/2006/wordprocessingDrawing" xmlns:w10="urn:schemas-microsoft-com:office:word" xmlns:w="http://schemas.openxmlformats.org/wordprocessingml/2006/main" xmlns:w14="http://schemas.microsoft.com/office/word/2010/wordml" xmlns:w15="http://schemas.microsoft.com/office/word/2012/wordml" xmlns:w16cex="http://schemas.microsoft.com/office/word/2018/wordml/cex" xmlns:w16cid="http://schemas.microsoft.com/office/word/2016/wordml/cid" xmlns:w16="http://schemas.microsoft.com/office/word/2018/wordml" xmlns:w16du="http://schemas.microsoft.com/office/word/2023/wordml/word16du" xmlns:w16sdtdh="http://schemas.microsoft.com/office/word/2020/wordml/sdtdatahash" xmlns:w16se="http://schemas.microsoft.com/office/word/2015/wordml/symex" xmlns:wpg="http://schemas.microsoft.com/office/word/2010/wordprocessingGroup" xmlns:wpi="http://schemas.microsoft.com/office/word/2010/wordprocessingInk" xmlns:wne="http://schemas.microsoft.com/office/word/2006/wordml" xmlns:wps="http://schemas.microsoft.com/office/word/2010/wordprocessingShape" mc:Ignorable="w14 w15 w16se w16cid w16 w16cex w16sdtdh wp14">
   <w:body>
     <w:p>
       <w:pPr>
@@ -44,14 +44,340 @@
     </w:p>
     <w:p>
       <w:pPr>
+        <w:spacing w:before="0" w:after="200" w:line="240" w:lineRule="auto"/>
+        <w:rPr>
+          <w:rFonts w:ascii="Minion Pro Med Cond" w:hAnsi="Minion Pro Med Cond" w:cs="Times New Roman (Body CS)"/>
+          <w:i/>
+          <w:sz w:val="20"/>
+          <w:szCs w:val="20"/>
+        </w:rPr>
+      </w:pPr>
+      <w:r>
+        <w:br w:type="page"/>
+      </w:r>
+    </w:p>
+    <w:sdt>
+      <w:sdtPr>
+        <w:id w:val="553590492"/>
+        <w:docPartObj>
+          <w:docPartGallery w:val="Table of Contents"/>
+          <w:docPartUnique/>
+        </w:docPartObj>
+      </w:sdtPr>
+      <w:sdtEndPr>
+        <w:rPr>
+          <w:rFonts w:ascii="Minion Pro" w:eastAsiaTheme="minorHAnsi" w:hAnsi="Minion Pro" w:cstheme="minorBidi"/>
+          <w:smallCaps w:val="0"/>
+          <w:noProof/>
+          <w:color w:val="auto"/>
+          <w:sz w:val="22"/>
+          <w:szCs w:val="22"/>
+        </w:rPr>
+      </w:sdtEndPr>
+      <w:sdtContent>
+        <w:p>
+          <w:pPr>
+            <w:pStyle w:val="TOCHeading"/>
+          </w:pPr>
+          <w:r>
+            <w:t>Table of Contents</w:t>
+          </w:r>
+        </w:p>
+        <w:p>
+          <w:pPr>
+            <w:pStyle w:val="TOC1"/>
+            <w:tabs>
+              <w:tab w:val="right" w:leader="dot" w:pos="7910"/>
+            </w:tabs>
+            <w:rPr>
+              <w:rFonts w:eastAsiaTheme="minorEastAsia"/>
+              <w:b w:val="0"/>
+              <w:bCs w:val="0"/>
+              <w:noProof/>
+              <w:kern w:val="2"/>
+            </w:rPr>
+          </w:pPr>
+          <w:r>
+            <w:rPr>
+              <w:b w:val="0"/>
+              <w:bCs w:val="0"/>
+            </w:rPr>
+            <w:fldChar w:fldCharType="begin"/>
+          </w:r>
+          <w:r>
+            <w:instrText xml:space="preserve"> TOC \o "1-3" \h \z \u </w:instrText>
+          </w:r>
+          <w:r>
+            <w:rPr>
+              <w:b w:val="0"/>
+              <w:bCs w:val="0"/>
+            </w:rPr>
+            <w:fldChar w:fldCharType="separate"/>
+          </w:r>
+          <w:hyperlink w:anchor="_Toc132289487" w:history="1">
+            <w:r>
+              <w:rPr>
+                <w:rStyle w:val="Hyperlink"/>
+                <w:noProof/>
+              </w:rPr>
+              <w:t>heading 1</w:t>
+            </w:r>
+            <w:r>
+              <w:rPr>
+                <w:noProof/>
+                <w:webHidden/>
+              </w:rPr>
+              <w:tab/>
+            </w:r>
+            <w:r>
+              <w:rPr>
+                <w:noProof/>
+                <w:webHidden/>
+              </w:rPr>
+              <w:fldChar w:fldCharType="begin"/>
+            </w:r>
+            <w:r>
+              <w:rPr>
+                <w:noProof/>
+                <w:webHidden/>
+              </w:rPr>
+              <w:instrText xml:space="preserve"> PAGEREF _Toc132289487 \h </w:instrText>
+            </w:r>
+            <w:r>
+              <w:rPr>
+                <w:noProof/>
+                <w:webHidden/>
+              </w:rPr>
+            </w:r>
+            <w:r>
+              <w:rPr>
+                <w:noProof/>
+                <w:webHidden/>
+              </w:rPr>
+              <w:fldChar w:fldCharType="separate"/>
+            </w:r>
+            <w:r>
+              <w:rPr>
+                <w:noProof/>
+                <w:webHidden/>
+              </w:rPr>
+              <w:t>5</w:t>
+            </w:r>
+            <w:r>
+              <w:rPr>
+                <w:noProof/>
+                <w:webHidden/>
+              </w:rPr>
+              <w:fldChar w:fldCharType="end"/>
+            </w:r>
+          </w:hyperlink>
+        </w:p>
+        <w:p>
+          <w:pPr>
+            <w:pStyle w:val="TOC2"/>
+            <w:tabs>
+              <w:tab w:val="right" w:leader="dot" w:pos="7910"/>
+            </w:tabs>
+            <w:rPr>
+              <w:rFonts w:eastAsiaTheme="minorEastAsia"/>
+              <w:noProof/>
+              <w:kern w:val="2"/>
+              <w:sz w:val="24"/>
+              <w:szCs w:val="24"/>
+            </w:rPr>
+          </w:pPr>
+          <w:hyperlink w:anchor="_Toc132289488" w:history="1">
+            <w:r>
+              <w:rPr>
+                <w:rStyle w:val="Hyperlink"/>
+                <w:noProof/>
+              </w:rPr>
+              <w:t>Heading 2</w:t>
+            </w:r>
+            <w:r>
+              <w:rPr>
+                <w:noProof/>
+                <w:webHidden/>
+              </w:rPr>
+              <w:tab/>
+            </w:r>
+            <w:r>
+              <w:rPr>
+                <w:noProof/>
+                <w:webHidden/>
+              </w:rPr>
+              <w:fldChar w:fldCharType="begin"/>
+            </w:r>
+            <w:r>
+              <w:rPr>
+                <w:noProof/>
+                <w:webHidden/>
+              </w:rPr>
+              <w:instrText xml:space="preserve"> PAGEREF _Toc132289488 \h </w:instrText>
+            </w:r>
+            <w:r>
+              <w:rPr>
+                <w:noProof/>
+                <w:webHidden/>
+              </w:rPr>
+            </w:r>
+            <w:r>
+              <w:rPr>
+                <w:noProof/>
+                <w:webHidden/>
+              </w:rPr>
+              <w:fldChar w:fldCharType="separate"/>
+            </w:r>
+            <w:r>
+              <w:rPr>
+                <w:noProof/>
+                <w:webHidden/>
+              </w:rPr>
+              <w:t>5</w:t>
+            </w:r>
+            <w:r>
+              <w:rPr>
+                <w:noProof/>
+                <w:webHidden/>
+              </w:rPr>
+              <w:fldChar w:fldCharType="end"/>
+            </w:r>
+          </w:hyperlink>
+        </w:p>
+        <w:p>
+          <w:pPr>
+            <w:pStyle w:val="TOC3"/>
+            <w:tabs>
+              <w:tab w:val="right" w:leader="dot" w:pos="7910"/>
+            </w:tabs>
+            <w:rPr>
+              <w:rFonts w:eastAsiaTheme="minorEastAsia"/>
+              <w:noProof/>
+              <w:kern w:val="2"/>
+              <w:sz w:val="24"/>
+              <w:szCs w:val="24"/>
+            </w:rPr>
+          </w:pPr>
+          <w:hyperlink w:anchor="_Toc132289489" w:history="1">
+            <w:r>
+              <w:rPr>
+                <w:rStyle w:val="Hyperlink"/>
+                <w:noProof/>
+              </w:rPr>
+              <w:t>Heading 3</w:t>
+            </w:r>
+            <w:r>
+              <w:rPr>
+                <w:noProof/>
+                <w:webHidden/>
+              </w:rPr>
+              <w:tab/>
+            </w:r>
+            <w:r>
+              <w:rPr>
+                <w:noProof/>
+                <w:webHidden/>
+              </w:rPr>
+              <w:fldChar w:fldCharType="begin"/>
+            </w:r>
+            <w:r>
+              <w:rPr>
+                <w:noProof/>
+                <w:webHidden/>
+              </w:rPr>
+              <w:instrText xml:space="preserve"> PAGEREF _Toc132289489 \h </w:instrText>
+            </w:r>
+            <w:r>
+              <w:rPr>
+                <w:noProof/>
+                <w:webHidden/>
+              </w:rPr>
+            </w:r>
+            <w:r>
+              <w:rPr>
+                <w:noProof/>
+                <w:webHidden/>
+              </w:rPr>
+              <w:fldChar w:fldCharType="separate"/>
+            </w:r>
+            <w:r>
+              <w:rPr>
+                <w:noProof/>
+                <w:webHidden/>
+              </w:rPr>
+              <w:t>5</w:t>
+            </w:r>
+            <w:r>
+              <w:rPr>
+                <w:noProof/>
+                <w:webHidden/>
+              </w:rPr>
+              <w:fldChar w:fldCharType="end"/>
+            </w:r>
+          </w:hyperlink>
+        </w:p>
+        <w:p>
+          <w:r>
+            <w:rPr>
+              <w:b/>
+              <w:bCs/>
+              <w:noProof/>
+            </w:rPr>
+            <w:fldChar w:fldCharType="end"/>
+          </w:r>
+        </w:p>
+      </w:sdtContent>
+    </w:sdt>
+    <w:p>
+      <w:pPr>
+        <w:spacing w:before="0" w:after="200" w:line="240" w:lineRule="auto"/>
+        <w:rPr>
+          <w:rFonts w:ascii="Minion Pro Med Cond" w:hAnsi="Minion Pro Med Cond" w:cs="Times New Roman (Body CS)"/>
+          <w:i/>
+          <w:sz w:val="20"/>
+          <w:szCs w:val="20"/>
+        </w:rPr>
+      </w:pPr>
+      <w:r>
+        <w:br w:type="page"/>
+      </w:r>
+    </w:p>
+    <w:p>
+      <w:pPr>
+        <w:pStyle w:val="Abstract"/>
+      </w:pPr>
+    </w:p>
+    <w:p>
+      <w:pPr>
         <w:pStyle w:val="Heading1"/>
+        <w:sectPr>
+          <w:headerReference w:type="even" r:id="rId8"/>
+          <w:headerReference w:type="default" r:id="rId9"/>
+          <w:headerReference w:type="first" r:id="rId10"/>
+          <w:pgSz w:w="12240" w:h="15840"/>
+          <w:pgMar w:top="2160" w:right="2016" w:bottom="1728" w:left="2016" w:header="720" w:footer="720" w:gutter="288"/>
+          <w:cols w:space="720"/>
+          <w:titlePg/>
+          <w:docGrid w:linePitch="326"/>
+        </w:sectPr>
       </w:pPr>
       <w:bookmarkStart w:id="0" w:name="heading-1"/>
-      <w:r>
+    </w:p>
+    <w:p>
+      <w:pPr>
+        <w:pStyle w:val="Heading1"/>
+      </w:pPr>
+      <w:bookmarkStart w:id="1" w:name="_Toc132289487"/>
+      <w:r>
+        <w:lastRenderedPageBreak/>
         <w:t>h</w:t>
       </w:r>
       <w:r>
-        <w:t xml:space="preserve">eading 1 </w:t>
+        <w:t>eading 1</w:t>
+      </w:r>
+      <w:bookmarkEnd w:id="1"/>
+      <w:r>
+        <w:t xml:space="preserve"> </w:t>
       </w:r>
       <w:bookmarkEnd w:id="0"/>
     </w:p>
@@ -59,87 +385,100 @@
       <w:pPr>
         <w:pStyle w:val="Heading2"/>
       </w:pPr>
-      <w:bookmarkStart w:id="1" w:name="heading-2"/>
-      <w:r>
-        <w:t xml:space="preserve"> Heading 2 </w:t>
-      </w:r>
-      <w:bookmarkEnd w:id="1"/>
+      <w:bookmarkStart w:id="2" w:name="heading-2"/>
+      <w:r>
+        <w:t xml:space="preserve"> </w:t>
+      </w:r>
+      <w:bookmarkStart w:id="3" w:name="_Toc132289488"/>
+      <w:r>
+        <w:t>Heading 2</w:t>
+      </w:r>
+      <w:bookmarkEnd w:id="3"/>
+      <w:r>
+        <w:t xml:space="preserve"> </w:t>
+      </w:r>
+      <w:bookmarkEnd w:id="2"/>
     </w:p>
     <w:p>
       <w:pPr>
         <w:pStyle w:val="Heading3"/>
       </w:pPr>
-      <w:bookmarkStart w:id="2" w:name="heading-3"/>
+      <w:bookmarkStart w:id="4" w:name="heading-3"/>
       <w:r>
         <w:t xml:space="preserve"> </w:t>
       </w:r>
+      <w:bookmarkStart w:id="5" w:name="_Toc132289489"/>
       <w:r>
         <w:t>H</w:t>
       </w:r>
       <w:r>
-        <w:t xml:space="preserve">eading 3 </w:t>
-      </w:r>
-      <w:bookmarkEnd w:id="2"/>
+        <w:t>eading 3</w:t>
+      </w:r>
+      <w:bookmarkEnd w:id="5"/>
+      <w:r>
+        <w:t xml:space="preserve"> </w:t>
+      </w:r>
+      <w:bookmarkEnd w:id="4"/>
     </w:p>
     <w:p>
       <w:pPr>
         <w:pStyle w:val="Heading4"/>
       </w:pPr>
-      <w:bookmarkStart w:id="3" w:name="heading-4"/>
+      <w:bookmarkStart w:id="6" w:name="heading-4"/>
       <w:r>
         <w:t xml:space="preserve"> Heading 4 </w:t>
       </w:r>
-      <w:bookmarkEnd w:id="3"/>
+      <w:bookmarkEnd w:id="6"/>
     </w:p>
     <w:p>
       <w:pPr>
         <w:pStyle w:val="Heading5"/>
       </w:pPr>
-      <w:bookmarkStart w:id="4" w:name="heading-5"/>
+      <w:bookmarkStart w:id="7" w:name="heading-5"/>
       <w:r>
         <w:t xml:space="preserve"> Heading 5 </w:t>
       </w:r>
-      <w:bookmarkEnd w:id="4"/>
+      <w:bookmarkEnd w:id="7"/>
     </w:p>
     <w:p>
       <w:pPr>
         <w:pStyle w:val="Heading6"/>
       </w:pPr>
-      <w:bookmarkStart w:id="5" w:name="heading-6"/>
+      <w:bookmarkStart w:id="8" w:name="heading-6"/>
       <w:r>
         <w:t xml:space="preserve"> Heading 6 </w:t>
       </w:r>
-      <w:bookmarkEnd w:id="5"/>
+      <w:bookmarkEnd w:id="8"/>
     </w:p>
     <w:p>
       <w:pPr>
         <w:pStyle w:val="Heading7"/>
       </w:pPr>
-      <w:bookmarkStart w:id="6" w:name="heading-7"/>
+      <w:bookmarkStart w:id="9" w:name="heading-7"/>
       <w:r>
         <w:t xml:space="preserve"> Heading 7 </w:t>
       </w:r>
-      <w:bookmarkEnd w:id="6"/>
+      <w:bookmarkEnd w:id="9"/>
     </w:p>
     <w:p>
       <w:pPr>
         <w:pStyle w:val="Heading8"/>
       </w:pPr>
-      <w:bookmarkStart w:id="7" w:name="heading-8"/>
+      <w:bookmarkStart w:id="10" w:name="heading-8"/>
       <w:r>
         <w:t xml:space="preserve"> Heading 8 </w:t>
       </w:r>
-      <w:bookmarkEnd w:id="7"/>
+      <w:bookmarkEnd w:id="10"/>
     </w:p>
     <w:p>
       <w:pPr>
         <w:pStyle w:val="Heading9"/>
       </w:pPr>
-      <w:bookmarkStart w:id="8" w:name="heading-9"/>
+      <w:bookmarkStart w:id="11" w:name="heading-9"/>
       <w:r>
         <w:t xml:space="preserve"> Heading 9 </w:t>
       </w:r>
-      <w:bookmarkEnd w:id="8"/>
+      <w:bookmarkEnd w:id="11"/>
     </w:p>
     <w:p>
       <w:r>
@@ -151,7 +490,6 @@
         <w:pStyle w:val="BodyText"/>
       </w:pPr>
       <w:r>
-        <w:lastRenderedPageBreak/>
         <w:t xml:space="preserve"> Body Text. Body Text Char.    </w:t>
       </w:r>
       <w:r>
@@ -174,7 +512,7 @@
       <w:r>
         <w:t xml:space="preserve">    </w:t>
       </w:r>
-      <w:hyperlink r:id="rId7">
+      <w:hyperlink r:id="rId11">
         <w:r>
           <w:rPr>
             <w:rStyle w:val="Hyperlink"/>
@@ -320,6 +658,7 @@
         <w:pStyle w:val="DefinitionTerm"/>
       </w:pPr>
       <w:r>
+        <w:lastRenderedPageBreak/>
         <w:t xml:space="preserve"> </w:t>
       </w:r>
       <w:proofErr w:type="spellStart"/>
@@ -348,6 +687,7 @@
       </w:r>
     </w:p>
     <w:sectPr>
+      <w:type w:val="oddPage"/>
       <w:pgSz w:w="12240" w:h="15840"/>
       <w:pgMar w:top="2160" w:right="2016" w:bottom="1728" w:left="2016" w:header="720" w:footer="720" w:gutter="288"/>
       <w:cols w:space="720"/>
@@ -358,7 +698,7 @@
 </file>
 
 <file path=word/endnotes.xml><?xml version="1.0" encoding="utf-8"?>
-<w:endnotes xmlns:wpc="http://schemas.microsoft.com/office/word/2010/wordprocessingCanvas" xmlns:cx="http://schemas.microsoft.com/office/drawing/2014/chartex" xmlns:cx1="http://schemas.microsoft.com/office/drawing/2015/9/8/chartex" xmlns:cx2="http://schemas.microsoft.com/office/drawing/2015/10/21/chartex" xmlns:cx3="http://schemas.microsoft.com/office/drawing/2016/5/9/chartex" xmlns:cx4="http://schemas.microsoft.com/office/drawing/2016/5/10/chartex" xmlns:cx5="http://schemas.microsoft.com/office/drawing/2016/5/11/chartex" xmlns:cx6="http://schemas.microsoft.com/office/drawing/2016/5/12/chartex" xmlns:cx7="http://schemas.microsoft.com/office/drawing/2016/5/13/chartex" xmlns:cx8="http://schemas.microsoft.com/office/drawing/2016/5/14/chartex" xmlns:mc="http://schemas.openxmlformats.org/markup-compatibility/2006" xmlns:aink="http://schemas.microsoft.com/office/drawing/2016/ink" xmlns:am3d="http://schemas.microsoft.com/office/drawing/2017/model3d" xmlns:o="urn:schemas-microsoft-com:office:office" xmlns:oel="http://schemas.microsoft.com/office/2019/extlst" xmlns:r="http://schemas.openxmlformats.org/officeDocument/2006/relationships" xmlns:m="http://schemas.openxmlformats.org/officeDocument/2006/math" xmlns:v="urn:schemas-microsoft-com:vml" xmlns:wp14="http://schemas.microsoft.com/office/word/2010/wordprocessingDrawing" xmlns:wp="http://schemas.openxmlformats.org/drawingml/2006/wordprocessingDrawing" xmlns:w10="urn:schemas-microsoft-com:office:word" xmlns:w="http://schemas.openxmlformats.org/wordprocessingml/2006/main" xmlns:w14="http://schemas.microsoft.com/office/word/2010/wordml" xmlns:w15="http://schemas.microsoft.com/office/word/2012/wordml" xmlns:w16cex="http://schemas.microsoft.com/office/word/2018/wordml/cex" xmlns:w16cid="http://schemas.microsoft.com/office/word/2016/wordml/cid" xmlns:w16="http://schemas.microsoft.com/office/word/2018/wordml" xmlns:w16sdtdh="http://schemas.microsoft.com/office/word/2020/wordml/sdtdatahash" xmlns:w16se="http://schemas.microsoft.com/office/word/2015/wordml/symex" xmlns:wpg="http://schemas.microsoft.com/office/word/2010/wordprocessingGroup" xmlns:wpi="http://schemas.microsoft.com/office/word/2010/wordprocessingInk" xmlns:wne="http://schemas.microsoft.com/office/word/2006/wordml" xmlns:wps="http://schemas.microsoft.com/office/word/2010/wordprocessingShape" mc:Ignorable="w14 w15 w16se w16cid w16 w16cex w16sdtdh wp14">
+<w:endnotes xmlns:wpc="http://schemas.microsoft.com/office/word/2010/wordprocessingCanvas" xmlns:cx="http://schemas.microsoft.com/office/drawing/2014/chartex" xmlns:cx1="http://schemas.microsoft.com/office/drawing/2015/9/8/chartex" xmlns:cx2="http://schemas.microsoft.com/office/drawing/2015/10/21/chartex" xmlns:cx3="http://schemas.microsoft.com/office/drawing/2016/5/9/chartex" xmlns:cx4="http://schemas.microsoft.com/office/drawing/2016/5/10/chartex" xmlns:cx5="http://schemas.microsoft.com/office/drawing/2016/5/11/chartex" xmlns:cx6="http://schemas.microsoft.com/office/drawing/2016/5/12/chartex" xmlns:cx7="http://schemas.microsoft.com/office/drawing/2016/5/13/chartex" xmlns:cx8="http://schemas.microsoft.com/office/drawing/2016/5/14/chartex" xmlns:mc="http://schemas.openxmlformats.org/markup-compatibility/2006" xmlns:aink="http://schemas.microsoft.com/office/drawing/2016/ink" xmlns:am3d="http://schemas.microsoft.com/office/drawing/2017/model3d" xmlns:o="urn:schemas-microsoft-com:office:office" xmlns:oel="http://schemas.microsoft.com/office/2019/extlst" xmlns:r="http://schemas.openxmlformats.org/officeDocument/2006/relationships" xmlns:m="http://schemas.openxmlformats.org/officeDocument/2006/math" xmlns:v="urn:schemas-microsoft-com:vml" xmlns:wp14="http://schemas.microsoft.com/office/word/2010/wordprocessingDrawing" xmlns:wp="http://schemas.openxmlformats.org/drawingml/2006/wordprocessingDrawing" xmlns:w10="urn:schemas-microsoft-com:office:word" xmlns:w="http://schemas.openxmlformats.org/wordprocessingml/2006/main" xmlns:w14="http://schemas.microsoft.com/office/word/2010/wordml" xmlns:w15="http://schemas.microsoft.com/office/word/2012/wordml" xmlns:w16cex="http://schemas.microsoft.com/office/word/2018/wordml/cex" xmlns:w16cid="http://schemas.microsoft.com/office/word/2016/wordml/cid" xmlns:w16="http://schemas.microsoft.com/office/word/2018/wordml" xmlns:w16du="http://schemas.microsoft.com/office/word/2023/wordml/word16du" xmlns:w16sdtdh="http://schemas.microsoft.com/office/word/2020/wordml/sdtdatahash" xmlns:w16se="http://schemas.microsoft.com/office/word/2015/wordml/symex" xmlns:wpg="http://schemas.microsoft.com/office/word/2010/wordprocessingGroup" xmlns:wpi="http://schemas.microsoft.com/office/word/2010/wordprocessingInk" xmlns:wne="http://schemas.microsoft.com/office/word/2006/wordml" xmlns:wps="http://schemas.microsoft.com/office/word/2010/wordprocessingShape" mc:Ignorable="w14 w15 w16se w16cid w16 w16cex w16sdtdh wp14">
   <w:endnote w:type="separator" w:id="-1">
     <w:p>
       <w:r>
@@ -377,7 +717,7 @@
 </file>
 
 <file path=word/footnotes.xml><?xml version="1.0" encoding="utf-8"?>
-<w:footnotes xmlns:wpc="http://schemas.microsoft.com/office/word/2010/wordprocessingCanvas" xmlns:cx="http://schemas.microsoft.com/office/drawing/2014/chartex" xmlns:cx1="http://schemas.microsoft.com/office/drawing/2015/9/8/chartex" xmlns:cx2="http://schemas.microsoft.com/office/drawing/2015/10/21/chartex" xmlns:cx3="http://schemas.microsoft.com/office/drawing/2016/5/9/chartex" xmlns:cx4="http://schemas.microsoft.com/office/drawing/2016/5/10/chartex" xmlns:cx5="http://schemas.microsoft.com/office/drawing/2016/5/11/chartex" xmlns:cx6="http://schemas.microsoft.com/office/drawing/2016/5/12/chartex" xmlns:cx7="http://schemas.microsoft.com/office/drawing/2016/5/13/chartex" xmlns:cx8="http://schemas.microsoft.com/office/drawing/2016/5/14/chartex" xmlns:mc="http://schemas.openxmlformats.org/markup-compatibility/2006" xmlns:aink="http://schemas.microsoft.com/office/drawing/2016/ink" xmlns:am3d="http://schemas.microsoft.com/office/drawing/2017/model3d" xmlns:o="urn:schemas-microsoft-com:office:office" xmlns:oel="http://schemas.microsoft.com/office/2019/extlst" xmlns:r="http://schemas.openxmlformats.org/officeDocument/2006/relationships" xmlns:m="http://schemas.openxmlformats.org/officeDocument/2006/math" xmlns:v="urn:schemas-microsoft-com:vml" xmlns:wp14="http://schemas.microsoft.com/office/word/2010/wordprocessingDrawing" xmlns:wp="http://schemas.openxmlformats.org/drawingml/2006/wordprocessingDrawing" xmlns:w10="urn:schemas-microsoft-com:office:word" xmlns:w="http://schemas.openxmlformats.org/wordprocessingml/2006/main" xmlns:w14="http://schemas.microsoft.com/office/word/2010/wordml" xmlns:w15="http://schemas.microsoft.com/office/word/2012/wordml" xmlns:w16cex="http://schemas.microsoft.com/office/word/2018/wordml/cex" xmlns:w16cid="http://schemas.microsoft.com/office/word/2016/wordml/cid" xmlns:w16="http://schemas.microsoft.com/office/word/2018/wordml" xmlns:w16sdtdh="http://schemas.microsoft.com/office/word/2020/wordml/sdtdatahash" xmlns:w16se="http://schemas.microsoft.com/office/word/2015/wordml/symex" xmlns:wpg="http://schemas.microsoft.com/office/word/2010/wordprocessingGroup" xmlns:wpi="http://schemas.microsoft.com/office/word/2010/wordprocessingInk" xmlns:wne="http://schemas.microsoft.com/office/word/2006/wordml" xmlns:wps="http://schemas.microsoft.com/office/word/2010/wordprocessingShape" mc:Ignorable="w14 w15 w16se w16cid w16 w16cex w16sdtdh wp14">
+<w:footnotes xmlns:wpc="http://schemas.microsoft.com/office/word/2010/wordprocessingCanvas" xmlns:cx="http://schemas.microsoft.com/office/drawing/2014/chartex" xmlns:cx1="http://schemas.microsoft.com/office/drawing/2015/9/8/chartex" xmlns:cx2="http://schemas.microsoft.com/office/drawing/2015/10/21/chartex" xmlns:cx3="http://schemas.microsoft.com/office/drawing/2016/5/9/chartex" xmlns:cx4="http://schemas.microsoft.com/office/drawing/2016/5/10/chartex" xmlns:cx5="http://schemas.microsoft.com/office/drawing/2016/5/11/chartex" xmlns:cx6="http://schemas.microsoft.com/office/drawing/2016/5/12/chartex" xmlns:cx7="http://schemas.microsoft.com/office/drawing/2016/5/13/chartex" xmlns:cx8="http://schemas.microsoft.com/office/drawing/2016/5/14/chartex" xmlns:mc="http://schemas.openxmlformats.org/markup-compatibility/2006" xmlns:aink="http://schemas.microsoft.com/office/drawing/2016/ink" xmlns:am3d="http://schemas.microsoft.com/office/drawing/2017/model3d" xmlns:o="urn:schemas-microsoft-com:office:office" xmlns:oel="http://schemas.microsoft.com/office/2019/extlst" xmlns:r="http://schemas.openxmlformats.org/officeDocument/2006/relationships" xmlns:m="http://schemas.openxmlformats.org/officeDocument/2006/math" xmlns:v="urn:schemas-microsoft-com:vml" xmlns:wp14="http://schemas.microsoft.com/office/word/2010/wordprocessingDrawing" xmlns:wp="http://schemas.openxmlformats.org/drawingml/2006/wordprocessingDrawing" xmlns:w10="urn:schemas-microsoft-com:office:word" xmlns:w="http://schemas.openxmlformats.org/wordprocessingml/2006/main" xmlns:w14="http://schemas.microsoft.com/office/word/2010/wordml" xmlns:w15="http://schemas.microsoft.com/office/word/2012/wordml" xmlns:w16cex="http://schemas.microsoft.com/office/word/2018/wordml/cex" xmlns:w16cid="http://schemas.microsoft.com/office/word/2016/wordml/cid" xmlns:w16="http://schemas.microsoft.com/office/word/2018/wordml" xmlns:w16du="http://schemas.microsoft.com/office/word/2023/wordml/word16du" xmlns:w16sdtdh="http://schemas.microsoft.com/office/word/2020/wordml/sdtdatahash" xmlns:w16se="http://schemas.microsoft.com/office/word/2015/wordml/symex" xmlns:wpg="http://schemas.microsoft.com/office/word/2010/wordprocessingGroup" xmlns:wpi="http://schemas.microsoft.com/office/word/2010/wordprocessingInk" xmlns:wne="http://schemas.microsoft.com/office/word/2006/wordml" xmlns:wps="http://schemas.microsoft.com/office/word/2010/wordprocessingShape" mc:Ignorable="w14 w15 w16se w16cid w16 w16cex w16sdtdh wp14">
   <w:footnote w:type="separator" w:id="-1">
     <w:p>
       <w:r>
@@ -411,8 +751,153 @@
 </w:footnotes>
 </file>
 
+<file path=word/header1.xml><?xml version="1.0" encoding="utf-8"?>
+<w:hdr xmlns:wpc="http://schemas.microsoft.com/office/word/2010/wordprocessingCanvas" xmlns:cx="http://schemas.microsoft.com/office/drawing/2014/chartex" xmlns:cx1="http://schemas.microsoft.com/office/drawing/2015/9/8/chartex" xmlns:cx2="http://schemas.microsoft.com/office/drawing/2015/10/21/chartex" xmlns:cx3="http://schemas.microsoft.com/office/drawing/2016/5/9/chartex" xmlns:cx4="http://schemas.microsoft.com/office/drawing/2016/5/10/chartex" xmlns:cx5="http://schemas.microsoft.com/office/drawing/2016/5/11/chartex" xmlns:cx6="http://schemas.microsoft.com/office/drawing/2016/5/12/chartex" xmlns:cx7="http://schemas.microsoft.com/office/drawing/2016/5/13/chartex" xmlns:cx8="http://schemas.microsoft.com/office/drawing/2016/5/14/chartex" xmlns:mc="http://schemas.openxmlformats.org/markup-compatibility/2006" xmlns:aink="http://schemas.microsoft.com/office/drawing/2016/ink" xmlns:am3d="http://schemas.microsoft.com/office/drawing/2017/model3d" xmlns:o="urn:schemas-microsoft-com:office:office" xmlns:oel="http://schemas.microsoft.com/office/2019/extlst" xmlns:r="http://schemas.openxmlformats.org/officeDocument/2006/relationships" xmlns:m="http://schemas.openxmlformats.org/officeDocument/2006/math" xmlns:v="urn:schemas-microsoft-com:vml" xmlns:wp14="http://schemas.microsoft.com/office/word/2010/wordprocessingDrawing" xmlns:wp="http://schemas.openxmlformats.org/drawingml/2006/wordprocessingDrawing" xmlns:w10="urn:schemas-microsoft-com:office:word" xmlns:w="http://schemas.openxmlformats.org/wordprocessingml/2006/main" xmlns:w14="http://schemas.microsoft.com/office/word/2010/wordml" xmlns:w15="http://schemas.microsoft.com/office/word/2012/wordml" xmlns:w16cex="http://schemas.microsoft.com/office/word/2018/wordml/cex" xmlns:w16cid="http://schemas.microsoft.com/office/word/2016/wordml/cid" xmlns:w16="http://schemas.microsoft.com/office/word/2018/wordml" xmlns:w16du="http://schemas.microsoft.com/office/word/2023/wordml/word16du" xmlns:w16sdtdh="http://schemas.microsoft.com/office/word/2020/wordml/sdtdatahash" xmlns:w16se="http://schemas.microsoft.com/office/word/2015/wordml/symex" xmlns:wpg="http://schemas.microsoft.com/office/word/2010/wordprocessingGroup" xmlns:wpi="http://schemas.microsoft.com/office/word/2010/wordprocessingInk" xmlns:wne="http://schemas.microsoft.com/office/word/2006/wordml" xmlns:wps="http://schemas.microsoft.com/office/word/2010/wordprocessingShape" mc:Ignorable="w14 w15 w16se w16cid w16 w16cex w16sdtdh wp14">
+  <w:sdt>
+    <w:sdtPr>
+      <w:rPr>
+        <w:rStyle w:val="PageNumber"/>
+      </w:rPr>
+      <w:id w:val="1585874655"/>
+      <w:docPartObj>
+        <w:docPartGallery w:val="Page Numbers (Top of Page)"/>
+        <w:docPartUnique/>
+      </w:docPartObj>
+    </w:sdtPr>
+    <w:sdtContent>
+      <w:p>
+        <w:pPr>
+          <w:pStyle w:val="Header"/>
+          <w:framePr w:wrap="none" w:vAnchor="text" w:hAnchor="margin" w:xAlign="outside" w:y="1"/>
+          <w:rPr>
+            <w:rStyle w:val="PageNumber"/>
+          </w:rPr>
+        </w:pPr>
+        <w:r>
+          <w:rPr>
+            <w:rStyle w:val="PageNumber"/>
+          </w:rPr>
+          <w:fldChar w:fldCharType="begin"/>
+        </w:r>
+        <w:r>
+          <w:rPr>
+            <w:rStyle w:val="PageNumber"/>
+          </w:rPr>
+          <w:instrText xml:space="preserve"> PAGE </w:instrText>
+        </w:r>
+        <w:r>
+          <w:rPr>
+            <w:rStyle w:val="PageNumber"/>
+          </w:rPr>
+          <w:fldChar w:fldCharType="separate"/>
+        </w:r>
+        <w:r>
+          <w:rPr>
+            <w:rStyle w:val="PageNumber"/>
+            <w:noProof/>
+          </w:rPr>
+          <w:t>2</w:t>
+        </w:r>
+        <w:r>
+          <w:rPr>
+            <w:rStyle w:val="PageNumber"/>
+          </w:rPr>
+          <w:fldChar w:fldCharType="end"/>
+        </w:r>
+      </w:p>
+    </w:sdtContent>
+  </w:sdt>
+  <w:p>
+    <w:pPr>
+      <w:pStyle w:val="Header"/>
+      <w:ind w:right="360" w:firstLine="360"/>
+    </w:pPr>
+  </w:p>
+</w:hdr>
+</file>
+
+<file path=word/header2.xml><?xml version="1.0" encoding="utf-8"?>
+<w:hdr xmlns:wpc="http://schemas.microsoft.com/office/word/2010/wordprocessingCanvas" xmlns:cx="http://schemas.microsoft.com/office/drawing/2014/chartex" xmlns:cx1="http://schemas.microsoft.com/office/drawing/2015/9/8/chartex" xmlns:cx2="http://schemas.microsoft.com/office/drawing/2015/10/21/chartex" xmlns:cx3="http://schemas.microsoft.com/office/drawing/2016/5/9/chartex" xmlns:cx4="http://schemas.microsoft.com/office/drawing/2016/5/10/chartex" xmlns:cx5="http://schemas.microsoft.com/office/drawing/2016/5/11/chartex" xmlns:cx6="http://schemas.microsoft.com/office/drawing/2016/5/12/chartex" xmlns:cx7="http://schemas.microsoft.com/office/drawing/2016/5/13/chartex" xmlns:cx8="http://schemas.microsoft.com/office/drawing/2016/5/14/chartex" xmlns:mc="http://schemas.openxmlformats.org/markup-compatibility/2006" xmlns:aink="http://schemas.microsoft.com/office/drawing/2016/ink" xmlns:am3d="http://schemas.microsoft.com/office/drawing/2017/model3d" xmlns:o="urn:schemas-microsoft-com:office:office" xmlns:oel="http://schemas.microsoft.com/office/2019/extlst" xmlns:r="http://schemas.openxmlformats.org/officeDocument/2006/relationships" xmlns:m="http://schemas.openxmlformats.org/officeDocument/2006/math" xmlns:v="urn:schemas-microsoft-com:vml" xmlns:wp14="http://schemas.microsoft.com/office/word/2010/wordprocessingDrawing" xmlns:wp="http://schemas.openxmlformats.org/drawingml/2006/wordprocessingDrawing" xmlns:w10="urn:schemas-microsoft-com:office:word" xmlns:w="http://schemas.openxmlformats.org/wordprocessingml/2006/main" xmlns:w14="http://schemas.microsoft.com/office/word/2010/wordml" xmlns:w15="http://schemas.microsoft.com/office/word/2012/wordml" xmlns:w16cex="http://schemas.microsoft.com/office/word/2018/wordml/cex" xmlns:w16cid="http://schemas.microsoft.com/office/word/2016/wordml/cid" xmlns:w16="http://schemas.microsoft.com/office/word/2018/wordml" xmlns:w16du="http://schemas.microsoft.com/office/word/2023/wordml/word16du" xmlns:w16sdtdh="http://schemas.microsoft.com/office/word/2020/wordml/sdtdatahash" xmlns:w16se="http://schemas.microsoft.com/office/word/2015/wordml/symex" xmlns:wpg="http://schemas.microsoft.com/office/word/2010/wordprocessingGroup" xmlns:wpi="http://schemas.microsoft.com/office/word/2010/wordprocessingInk" xmlns:wne="http://schemas.microsoft.com/office/word/2006/wordml" xmlns:wps="http://schemas.microsoft.com/office/word/2010/wordprocessingShape" mc:Ignorable="w14 w15 w16se w16cid w16 w16cex w16sdtdh wp14">
+  <w:sdt>
+    <w:sdtPr>
+      <w:rPr>
+        <w:rStyle w:val="PageNumber"/>
+      </w:rPr>
+      <w:id w:val="-90788115"/>
+      <w:docPartObj>
+        <w:docPartGallery w:val="Page Numbers (Top of Page)"/>
+        <w:docPartUnique/>
+      </w:docPartObj>
+    </w:sdtPr>
+    <w:sdtContent>
+      <w:p>
+        <w:pPr>
+          <w:pStyle w:val="Header"/>
+          <w:framePr w:wrap="none" w:vAnchor="text" w:hAnchor="margin" w:xAlign="outside" w:y="1"/>
+          <w:rPr>
+            <w:rStyle w:val="PageNumber"/>
+          </w:rPr>
+        </w:pPr>
+        <w:r>
+          <w:rPr>
+            <w:rStyle w:val="PageNumber"/>
+          </w:rPr>
+          <w:fldChar w:fldCharType="begin"/>
+        </w:r>
+        <w:r>
+          <w:rPr>
+            <w:rStyle w:val="PageNumber"/>
+          </w:rPr>
+          <w:instrText xml:space="preserve"> PAGE </w:instrText>
+        </w:r>
+        <w:r>
+          <w:rPr>
+            <w:rStyle w:val="PageNumber"/>
+          </w:rPr>
+          <w:fldChar w:fldCharType="separate"/>
+        </w:r>
+        <w:r>
+          <w:rPr>
+            <w:rStyle w:val="PageNumber"/>
+            <w:noProof/>
+          </w:rPr>
+          <w:t>3</w:t>
+        </w:r>
+        <w:r>
+          <w:rPr>
+            <w:rStyle w:val="PageNumber"/>
+          </w:rPr>
+          <w:fldChar w:fldCharType="end"/>
+        </w:r>
+      </w:p>
+    </w:sdtContent>
+  </w:sdt>
+  <w:p>
+    <w:pPr>
+      <w:pStyle w:val="Header"/>
+      <w:ind w:right="360" w:firstLine="360"/>
+    </w:pPr>
+  </w:p>
+</w:hdr>
+</file>
+
+<file path=word/header3.xml><?xml version="1.0" encoding="utf-8"?>
+<w:hdr xmlns:wpc="http://schemas.microsoft.com/office/word/2010/wordprocessingCanvas" xmlns:cx="http://schemas.microsoft.com/office/drawing/2014/chartex" xmlns:cx1="http://schemas.microsoft.com/office/drawing/2015/9/8/chartex" xmlns:cx2="http://schemas.microsoft.com/office/drawing/2015/10/21/chartex" xmlns:cx3="http://schemas.microsoft.com/office/drawing/2016/5/9/chartex" xmlns:cx4="http://schemas.microsoft.com/office/drawing/2016/5/10/chartex" xmlns:cx5="http://schemas.microsoft.com/office/drawing/2016/5/11/chartex" xmlns:cx6="http://schemas.microsoft.com/office/drawing/2016/5/12/chartex" xmlns:cx7="http://schemas.microsoft.com/office/drawing/2016/5/13/chartex" xmlns:cx8="http://schemas.microsoft.com/office/drawing/2016/5/14/chartex" xmlns:mc="http://schemas.openxmlformats.org/markup-compatibility/2006" xmlns:aink="http://schemas.microsoft.com/office/drawing/2016/ink" xmlns:am3d="http://schemas.microsoft.com/office/drawing/2017/model3d" xmlns:o="urn:schemas-microsoft-com:office:office" xmlns:oel="http://schemas.microsoft.com/office/2019/extlst" xmlns:r="http://schemas.openxmlformats.org/officeDocument/2006/relationships" xmlns:m="http://schemas.openxmlformats.org/officeDocument/2006/math" xmlns:v="urn:schemas-microsoft-com:vml" xmlns:wp14="http://schemas.microsoft.com/office/word/2010/wordprocessingDrawing" xmlns:wp="http://schemas.openxmlformats.org/drawingml/2006/wordprocessingDrawing" xmlns:w10="urn:schemas-microsoft-com:office:word" xmlns:w="http://schemas.openxmlformats.org/wordprocessingml/2006/main" xmlns:w14="http://schemas.microsoft.com/office/word/2010/wordml" xmlns:w15="http://schemas.microsoft.com/office/word/2012/wordml" xmlns:w16cex="http://schemas.microsoft.com/office/word/2018/wordml/cex" xmlns:w16cid="http://schemas.microsoft.com/office/word/2016/wordml/cid" xmlns:w16="http://schemas.microsoft.com/office/word/2018/wordml" xmlns:w16du="http://schemas.microsoft.com/office/word/2023/wordml/word16du" xmlns:w16sdtdh="http://schemas.microsoft.com/office/word/2020/wordml/sdtdatahash" xmlns:w16se="http://schemas.microsoft.com/office/word/2015/wordml/symex" xmlns:wpg="http://schemas.microsoft.com/office/word/2010/wordprocessingGroup" xmlns:wpi="http://schemas.microsoft.com/office/word/2010/wordprocessingInk" xmlns:wne="http://schemas.microsoft.com/office/word/2006/wordml" xmlns:wps="http://schemas.microsoft.com/office/word/2010/wordprocessingShape" mc:Ignorable="w14 w15 w16se w16cid w16 w16cex w16sdtdh wp14">
+  <w:p>
+    <w:pPr>
+      <w:pStyle w:val="Header"/>
+    </w:pPr>
+  </w:p>
+  <w:p>
+    <w:pPr>
+      <w:pStyle w:val="Header"/>
+    </w:pPr>
+  </w:p>
+</w:hdr>
+</file>
+
 <file path=word/numbering.xml><?xml version="1.0" encoding="utf-8"?>
-<w:numbering xmlns:wpc="http://schemas.microsoft.com/office/word/2010/wordprocessingCanvas" xmlns:cx="http://schemas.microsoft.com/office/drawing/2014/chartex" xmlns:cx1="http://schemas.microsoft.com/office/drawing/2015/9/8/chartex" xmlns:cx2="http://schemas.microsoft.com/office/drawing/2015/10/21/chartex" xmlns:cx3="http://schemas.microsoft.com/office/drawing/2016/5/9/chartex" xmlns:cx4="http://schemas.microsoft.com/office/drawing/2016/5/10/chartex" xmlns:cx5="http://schemas.microsoft.com/office/drawing/2016/5/11/chartex" xmlns:cx6="http://schemas.microsoft.com/office/drawing/2016/5/12/chartex" xmlns:cx7="http://schemas.microsoft.com/office/drawing/2016/5/13/chartex" xmlns:cx8="http://schemas.microsoft.com/office/drawing/2016/5/14/chartex" xmlns:mc="http://schemas.openxmlformats.org/markup-compatibility/2006" xmlns:aink="http://schemas.microsoft.com/office/drawing/2016/ink" xmlns:am3d="http://schemas.microsoft.com/office/drawing/2017/model3d" xmlns:o="urn:schemas-microsoft-com:office:office" xmlns:oel="http://schemas.microsoft.com/office/2019/extlst" xmlns:r="http://schemas.openxmlformats.org/officeDocument/2006/relationships" xmlns:m="http://schemas.openxmlformats.org/officeDocument/2006/math" xmlns:v="urn:schemas-microsoft-com:vml" xmlns:wp14="http://schemas.microsoft.com/office/word/2010/wordprocessingDrawing" xmlns:wp="http://schemas.openxmlformats.org/drawingml/2006/wordprocessingDrawing" xmlns:w10="urn:schemas-microsoft-com:office:word" xmlns:w="http://schemas.openxmlformats.org/wordprocessingml/2006/main" xmlns:w14="http://schemas.microsoft.com/office/word/2010/wordml" xmlns:w15="http://schemas.microsoft.com/office/word/2012/wordml" xmlns:w16cex="http://schemas.microsoft.com/office/word/2018/wordml/cex" xmlns:w16cid="http://schemas.microsoft.com/office/word/2016/wordml/cid" xmlns:w16="http://schemas.microsoft.com/office/word/2018/wordml" xmlns:w16sdtdh="http://schemas.microsoft.com/office/word/2020/wordml/sdtdatahash" xmlns:w16se="http://schemas.microsoft.com/office/word/2015/wordml/symex" xmlns:wpg="http://schemas.microsoft.com/office/word/2010/wordprocessingGroup" xmlns:wpi="http://schemas.microsoft.com/office/word/2010/wordprocessingInk" xmlns:wne="http://schemas.microsoft.com/office/word/2006/wordml" xmlns:wps="http://schemas.microsoft.com/office/word/2010/wordprocessingShape" mc:Ignorable="w14 w15 w16se w16cid w16 w16cex w16sdtdh wp14">
+<w:numbering xmlns:wpc="http://schemas.microsoft.com/office/word/2010/wordprocessingCanvas" xmlns:cx="http://schemas.microsoft.com/office/drawing/2014/chartex" xmlns:cx1="http://schemas.microsoft.com/office/drawing/2015/9/8/chartex" xmlns:cx2="http://schemas.microsoft.com/office/drawing/2015/10/21/chartex" xmlns:cx3="http://schemas.microsoft.com/office/drawing/2016/5/9/chartex" xmlns:cx4="http://schemas.microsoft.com/office/drawing/2016/5/10/chartex" xmlns:cx5="http://schemas.microsoft.com/office/drawing/2016/5/11/chartex" xmlns:cx6="http://schemas.microsoft.com/office/drawing/2016/5/12/chartex" xmlns:cx7="http://schemas.microsoft.com/office/drawing/2016/5/13/chartex" xmlns:cx8="http://schemas.microsoft.com/office/drawing/2016/5/14/chartex" xmlns:mc="http://schemas.openxmlformats.org/markup-compatibility/2006" xmlns:aink="http://schemas.microsoft.com/office/drawing/2016/ink" xmlns:am3d="http://schemas.microsoft.com/office/drawing/2017/model3d" xmlns:o="urn:schemas-microsoft-com:office:office" xmlns:oel="http://schemas.microsoft.com/office/2019/extlst" xmlns:r="http://schemas.openxmlformats.org/officeDocument/2006/relationships" xmlns:m="http://schemas.openxmlformats.org/officeDocument/2006/math" xmlns:v="urn:schemas-microsoft-com:vml" xmlns:wp14="http://schemas.microsoft.com/office/word/2010/wordprocessingDrawing" xmlns:wp="http://schemas.openxmlformats.org/drawingml/2006/wordprocessingDrawing" xmlns:w10="urn:schemas-microsoft-com:office:word" xmlns:w="http://schemas.openxmlformats.org/wordprocessingml/2006/main" xmlns:w14="http://schemas.microsoft.com/office/word/2010/wordml" xmlns:w15="http://schemas.microsoft.com/office/word/2012/wordml" xmlns:w16cex="http://schemas.microsoft.com/office/word/2018/wordml/cex" xmlns:w16cid="http://schemas.microsoft.com/office/word/2016/wordml/cid" xmlns:w16="http://schemas.microsoft.com/office/word/2018/wordml" xmlns:w16du="http://schemas.microsoft.com/office/word/2023/wordml/word16du" xmlns:w16sdtdh="http://schemas.microsoft.com/office/word/2020/wordml/sdtdatahash" xmlns:w16se="http://schemas.microsoft.com/office/word/2015/wordml/symex" xmlns:wpg="http://schemas.microsoft.com/office/word/2010/wordprocessingGroup" xmlns:wpi="http://schemas.microsoft.com/office/word/2010/wordprocessingInk" xmlns:wne="http://schemas.microsoft.com/office/word/2006/wordml" xmlns:wps="http://schemas.microsoft.com/office/word/2010/wordprocessingShape" mc:Ignorable="w14 w15 w16se w16cid w16 w16cex w16sdtdh wp14">
   <w:abstractNum w:abstractNumId="0" w15:restartNumberingAfterBreak="0">
     <w:nsid w:val="FFFFFF7C"/>
     <w:multiLevelType w:val="singleLevel"/>
@@ -851,9 +1336,9 @@
     <w:lsdException w:name="index 7" w:semiHidden="1" w:unhideWhenUsed="1"/>
     <w:lsdException w:name="index 8" w:semiHidden="1" w:unhideWhenUsed="1"/>
     <w:lsdException w:name="index 9" w:semiHidden="1" w:unhideWhenUsed="1"/>
-    <w:lsdException w:name="toc 1" w:semiHidden="1" w:unhideWhenUsed="1"/>
-    <w:lsdException w:name="toc 2" w:semiHidden="1" w:unhideWhenUsed="1"/>
-    <w:lsdException w:name="toc 3" w:semiHidden="1" w:unhideWhenUsed="1"/>
+    <w:lsdException w:name="toc 1" w:semiHidden="1" w:uiPriority="39" w:unhideWhenUsed="1"/>
+    <w:lsdException w:name="toc 2" w:semiHidden="1" w:uiPriority="39" w:unhideWhenUsed="1"/>
+    <w:lsdException w:name="toc 3" w:semiHidden="1" w:uiPriority="39" w:unhideWhenUsed="1"/>
     <w:lsdException w:name="toc 4" w:semiHidden="1" w:unhideWhenUsed="1"/>
     <w:lsdException w:name="toc 5" w:semiHidden="1" w:unhideWhenUsed="1"/>
     <w:lsdException w:name="toc 6" w:semiHidden="1" w:unhideWhenUsed="1"/>
@@ -863,7 +1348,7 @@
     <w:lsdException w:name="Normal Indent" w:semiHidden="1" w:unhideWhenUsed="1"/>
     <w:lsdException w:name="footnote text" w:semiHidden="1" w:unhideWhenUsed="1"/>
     <w:lsdException w:name="annotation text" w:semiHidden="1" w:unhideWhenUsed="1"/>
-    <w:lsdException w:name="header" w:semiHidden="1" w:unhideWhenUsed="1"/>
+    <w:lsdException w:name="header" w:semiHidden="1" w:uiPriority="99" w:unhideWhenUsed="1"/>
     <w:lsdException w:name="footer" w:semiHidden="1" w:unhideWhenUsed="1"/>
     <w:lsdException w:name="index heading" w:semiHidden="1" w:unhideWhenUsed="1"/>
     <w:lsdException w:name="caption" w:semiHidden="1" w:unhideWhenUsed="1"/>
@@ -904,7 +1389,7 @@
     <w:lsdException w:name="Body Text Indent 2" w:semiHidden="1" w:unhideWhenUsed="1"/>
     <w:lsdException w:name="Body Text Indent 3" w:semiHidden="1" w:unhideWhenUsed="1"/>
     <w:lsdException w:name="Block Text" w:semiHidden="1" w:unhideWhenUsed="1"/>
-    <w:lsdException w:name="Hyperlink" w:semiHidden="1" w:unhideWhenUsed="1"/>
+    <w:lsdException w:name="Hyperlink" w:semiHidden="1" w:uiPriority="99" w:unhideWhenUsed="1"/>
     <w:lsdException w:name="FollowedHyperlink" w:semiHidden="1" w:unhideWhenUsed="1"/>
     <w:lsdException w:name="Document Map" w:semiHidden="1" w:unhideWhenUsed="1"/>
     <w:lsdException w:name="Normal (Web)" w:semiHidden="1" w:unhideWhenUsed="1"/>
@@ -1636,6 +2121,7 @@
   <w:style w:type="character" w:styleId="Hyperlink">
     <w:name w:val="Hyperlink"/>
     <w:basedOn w:val="CaptionChar"/>
+    <w:uiPriority w:val="99"/>
     <w:rPr>
       <w:rFonts w:ascii="Minion Pro Capt" w:hAnsi="Minion Pro Capt"/>
       <w:color w:val="4F81BD" w:themeColor="accent1"/>
@@ -1664,6 +2150,230 @@
     <w:rsid w:val="006A097A"/>
     <w:rPr>
       <w:rFonts w:ascii="Minion Pro" w:hAnsi="Minion Pro"/>
+    </w:rPr>
+  </w:style>
+  <w:style w:type="paragraph" w:styleId="Header">
+    <w:name w:val="header"/>
+    <w:basedOn w:val="Normal"/>
+    <w:link w:val="HeaderChar"/>
+    <w:uiPriority w:val="99"/>
+    <w:unhideWhenUsed/>
+    <w:rsid w:val="00431377"/>
+    <w:pPr>
+      <w:tabs>
+        <w:tab w:val="center" w:pos="4680"/>
+        <w:tab w:val="right" w:pos="9360"/>
+      </w:tabs>
+      <w:spacing w:before="0" w:after="0" w:line="240" w:lineRule="auto"/>
+    </w:pPr>
+  </w:style>
+  <w:style w:type="character" w:customStyle="1" w:styleId="HeaderChar">
+    <w:name w:val="Header Char"/>
+    <w:basedOn w:val="DefaultParagraphFont"/>
+    <w:link w:val="Header"/>
+    <w:uiPriority w:val="99"/>
+    <w:rsid w:val="00431377"/>
+    <w:rPr>
+      <w:rFonts w:ascii="Minion Pro" w:hAnsi="Minion Pro"/>
+      <w:sz w:val="22"/>
+      <w:szCs w:val="22"/>
+    </w:rPr>
+  </w:style>
+  <w:style w:type="character" w:styleId="PageNumber">
+    <w:name w:val="page number"/>
+    <w:basedOn w:val="DefaultParagraphFont"/>
+    <w:semiHidden/>
+    <w:unhideWhenUsed/>
+    <w:rsid w:val="00431377"/>
+  </w:style>
+  <w:style w:type="paragraph" w:styleId="Footer">
+    <w:name w:val="footer"/>
+    <w:basedOn w:val="Normal"/>
+    <w:link w:val="FooterChar"/>
+    <w:unhideWhenUsed/>
+    <w:rsid w:val="00431377"/>
+    <w:pPr>
+      <w:tabs>
+        <w:tab w:val="center" w:pos="4680"/>
+        <w:tab w:val="right" w:pos="9360"/>
+      </w:tabs>
+      <w:spacing w:before="0" w:after="0" w:line="240" w:lineRule="auto"/>
+    </w:pPr>
+  </w:style>
+  <w:style w:type="character" w:customStyle="1" w:styleId="FooterChar">
+    <w:name w:val="Footer Char"/>
+    <w:basedOn w:val="DefaultParagraphFont"/>
+    <w:link w:val="Footer"/>
+    <w:rsid w:val="00431377"/>
+    <w:rPr>
+      <w:rFonts w:ascii="Minion Pro" w:hAnsi="Minion Pro"/>
+      <w:sz w:val="22"/>
+      <w:szCs w:val="22"/>
+    </w:rPr>
+  </w:style>
+  <w:style w:type="paragraph" w:styleId="TOC1">
+    <w:name w:val="toc 1"/>
+    <w:basedOn w:val="Normal"/>
+    <w:next w:val="Normal"/>
+    <w:autoRedefine/>
+    <w:uiPriority w:val="39"/>
+    <w:unhideWhenUsed/>
+    <w:rsid w:val="00282616"/>
+    <w:pPr>
+      <w:spacing w:before="120" w:after="0"/>
+    </w:pPr>
+    <w:rPr>
+      <w:rFonts w:asciiTheme="minorHAnsi" w:hAnsiTheme="minorHAnsi"/>
+      <w:b/>
+      <w:bCs/>
+      <w:i/>
+      <w:iCs/>
+      <w:sz w:val="24"/>
+      <w:szCs w:val="24"/>
+    </w:rPr>
+  </w:style>
+  <w:style w:type="paragraph" w:styleId="TOC2">
+    <w:name w:val="toc 2"/>
+    <w:basedOn w:val="Normal"/>
+    <w:next w:val="Normal"/>
+    <w:autoRedefine/>
+    <w:uiPriority w:val="39"/>
+    <w:unhideWhenUsed/>
+    <w:rsid w:val="00282616"/>
+    <w:pPr>
+      <w:spacing w:before="120" w:after="0"/>
+      <w:ind w:left="220"/>
+    </w:pPr>
+    <w:rPr>
+      <w:rFonts w:asciiTheme="minorHAnsi" w:hAnsiTheme="minorHAnsi"/>
+      <w:b/>
+      <w:bCs/>
+    </w:rPr>
+  </w:style>
+  <w:style w:type="paragraph" w:styleId="TOC3">
+    <w:name w:val="toc 3"/>
+    <w:basedOn w:val="Normal"/>
+    <w:next w:val="Normal"/>
+    <w:autoRedefine/>
+    <w:uiPriority w:val="39"/>
+    <w:unhideWhenUsed/>
+    <w:rsid w:val="00282616"/>
+    <w:pPr>
+      <w:spacing w:before="0" w:after="0"/>
+      <w:ind w:left="440"/>
+    </w:pPr>
+    <w:rPr>
+      <w:rFonts w:asciiTheme="minorHAnsi" w:hAnsiTheme="minorHAnsi"/>
+      <w:sz w:val="20"/>
+      <w:szCs w:val="20"/>
+    </w:rPr>
+  </w:style>
+  <w:style w:type="paragraph" w:styleId="TOC4">
+    <w:name w:val="toc 4"/>
+    <w:basedOn w:val="Normal"/>
+    <w:next w:val="Normal"/>
+    <w:autoRedefine/>
+    <w:semiHidden/>
+    <w:unhideWhenUsed/>
+    <w:rsid w:val="00282616"/>
+    <w:pPr>
+      <w:spacing w:before="0" w:after="0"/>
+      <w:ind w:left="660"/>
+    </w:pPr>
+    <w:rPr>
+      <w:rFonts w:asciiTheme="minorHAnsi" w:hAnsiTheme="minorHAnsi"/>
+      <w:sz w:val="20"/>
+      <w:szCs w:val="20"/>
+    </w:rPr>
+  </w:style>
+  <w:style w:type="paragraph" w:styleId="TOC5">
+    <w:name w:val="toc 5"/>
+    <w:basedOn w:val="Normal"/>
+    <w:next w:val="Normal"/>
+    <w:autoRedefine/>
+    <w:semiHidden/>
+    <w:unhideWhenUsed/>
+    <w:rsid w:val="00282616"/>
+    <w:pPr>
+      <w:spacing w:before="0" w:after="0"/>
+      <w:ind w:left="880"/>
+    </w:pPr>
+    <w:rPr>
+      <w:rFonts w:asciiTheme="minorHAnsi" w:hAnsiTheme="minorHAnsi"/>
+      <w:sz w:val="20"/>
+      <w:szCs w:val="20"/>
+    </w:rPr>
+  </w:style>
+  <w:style w:type="paragraph" w:styleId="TOC6">
+    <w:name w:val="toc 6"/>
+    <w:basedOn w:val="Normal"/>
+    <w:next w:val="Normal"/>
+    <w:autoRedefine/>
+    <w:semiHidden/>
+    <w:unhideWhenUsed/>
+    <w:rsid w:val="00282616"/>
+    <w:pPr>
+      <w:spacing w:before="0" w:after="0"/>
+      <w:ind w:left="1100"/>
+    </w:pPr>
+    <w:rPr>
+      <w:rFonts w:asciiTheme="minorHAnsi" w:hAnsiTheme="minorHAnsi"/>
+      <w:sz w:val="20"/>
+      <w:szCs w:val="20"/>
+    </w:rPr>
+  </w:style>
+  <w:style w:type="paragraph" w:styleId="TOC7">
+    <w:name w:val="toc 7"/>
+    <w:basedOn w:val="Normal"/>
+    <w:next w:val="Normal"/>
+    <w:autoRedefine/>
+    <w:semiHidden/>
+    <w:unhideWhenUsed/>
+    <w:rsid w:val="00282616"/>
+    <w:pPr>
+      <w:spacing w:before="0" w:after="0"/>
+      <w:ind w:left="1320"/>
+    </w:pPr>
+    <w:rPr>
+      <w:rFonts w:asciiTheme="minorHAnsi" w:hAnsiTheme="minorHAnsi"/>
+      <w:sz w:val="20"/>
+      <w:szCs w:val="20"/>
+    </w:rPr>
+  </w:style>
+  <w:style w:type="paragraph" w:styleId="TOC8">
+    <w:name w:val="toc 8"/>
+    <w:basedOn w:val="Normal"/>
+    <w:next w:val="Normal"/>
+    <w:autoRedefine/>
+    <w:semiHidden/>
+    <w:unhideWhenUsed/>
+    <w:rsid w:val="00282616"/>
+    <w:pPr>
+      <w:spacing w:before="0" w:after="0"/>
+      <w:ind w:left="1540"/>
+    </w:pPr>
+    <w:rPr>
+      <w:rFonts w:asciiTheme="minorHAnsi" w:hAnsiTheme="minorHAnsi"/>
+      <w:sz w:val="20"/>
+      <w:szCs w:val="20"/>
+    </w:rPr>
+  </w:style>
+  <w:style w:type="paragraph" w:styleId="TOC9">
+    <w:name w:val="toc 9"/>
+    <w:basedOn w:val="Normal"/>
+    <w:next w:val="Normal"/>
+    <w:autoRedefine/>
+    <w:semiHidden/>
+    <w:unhideWhenUsed/>
+    <w:rsid w:val="00282616"/>
+    <w:pPr>
+      <w:spacing w:before="0" w:after="0"/>
+      <w:ind w:left="1760"/>
+    </w:pPr>
+    <w:rPr>
+      <w:rFonts w:asciiTheme="minorHAnsi" w:hAnsiTheme="minorHAnsi"/>
+      <w:sz w:val="20"/>
+      <w:szCs w:val="20"/>
     </w:rPr>
   </w:style>
 </w:styles>
@@ -1985,4 +2695,16 @@
   </a:objectDefaults>
   <a:extraClrSchemeLst/>
 </a:theme>
+</file>
+
+<file path=customXml/item1.xml><?xml version="1.0" encoding="utf-8"?>
+<b:Sources xmlns:b="http://schemas.openxmlformats.org/officeDocument/2006/bibliography" xmlns="http://schemas.openxmlformats.org/officeDocument/2006/bibliography" SelectedStyle="/CHICAGO.XSL" StyleName="Chicago" Version="16"/>
+</file>
+
+<file path=customXml/itemProps1.xml><?xml version="1.0" encoding="utf-8"?>
+<ds:datastoreItem xmlns:ds="http://schemas.openxmlformats.org/officeDocument/2006/customXml" ds:itemID="{48CD5EF1-5A57-0A48-A89D-5817AE2942B1}">
+  <ds:schemaRefs>
+    <ds:schemaRef ds:uri="http://schemas.openxmlformats.org/officeDocument/2006/bibliography"/>
+  </ds:schemaRefs>
+</ds:datastoreItem>
 </file>
</xml_diff>